<commit_message>
Fixed bug with exclusive possession for DV conditions.
</commit_message>
<xml_diff>
--- a/resources/Saved/19CRB01525_Not Guilty Bond Dialog.docx
+++ b/resources/Saved/19CRB01525_Not Guilty Bond Dialog.docx
@@ -616,7 +616,7 @@
           <w:sz w:val="20"/>
           <w:szCs w:val="20"/>
         </w:rPr>
-        <w:t xml:space="preserve">January 23, 2022</w:t>
+        <w:t xml:space="preserve">January 26, 2022</w:t>
       </w:r>
       <w:r>
         <w:rPr>
@@ -1453,6 +1453,35 @@
         <w:rPr>
           <w:rFonts w:ascii="Palatino Linotype" w:hAnsi="Palatino Linotype"/>
           <w:bCs/>
+          <w:color w:val="FF0000"/>
+          <w:sz w:val="20"/>
+          <w:szCs w:val="20"/>
+        </w:rPr>
+        <w:t xml:space="preserve"> </w:t>
+      </w:r>
+      <w:r>
+        <w:rPr>
+          <w:rFonts w:ascii="Palatino Linotype" w:hAnsi="Palatino Linotype"/>
+          <w:bCs/>
+          <w:sz w:val="20"/>
+          <w:szCs w:val="20"/>
+        </w:rPr>
+        <w:t>and R.C. 2919.251</w:t>
+      </w:r>
+      <w:r>
+        <w:rPr>
+          <w:rFonts w:ascii="Palatino Linotype" w:hAnsi="Palatino Linotype"/>
+          <w:bCs/>
+          <w:color w:val="FF0000"/>
+          <w:sz w:val="20"/>
+          <w:szCs w:val="20"/>
+        </w:rPr>
+        <w:t xml:space="preserve"/>
+      </w:r>
+      <w:r>
+        <w:rPr>
+          <w:rFonts w:ascii="Palatino Linotype" w:hAnsi="Palatino Linotype"/>
+          <w:bCs/>
           <w:sz w:val="20"/>
           <w:szCs w:val="20"/>
         </w:rPr>
@@ -1764,16 +1793,6 @@
         </w:rPr>
         <w:t xml:space="preserve"/>
       </w:r>
-      <w:r>
-        <w:rPr>
-          <w:rFonts w:ascii="Palatino Linotype" w:hAnsi="Palatino Linotype"/>
-          <w:bCs/>
-          <w:color w:val="FF0000"/>
-          <w:sz w:val="20"/>
-          <w:szCs w:val="20"/>
-        </w:rPr>
-        <w:t xml:space="preserve"/>
-      </w:r>
     </w:p>
     <w:p>
       <w:pPr>
@@ -1787,41 +1806,87 @@
         </w:tabs>
         <w:jc w:val="both"/>
         <w:rPr>
-          <w:rFonts w:ascii="Palatino Linotype" w:hAnsi="Palatino Linotype"/>
-          <w:b/>
-          <w:bCs/>
-          <w:color w:val="000000" w:themeColor="text1"/>
-          <w:sz w:val="20"/>
-          <w:szCs w:val="20"/>
-        </w:rPr>
-      </w:pPr>
-      <w:r>
-        <w:rPr>
           <w:bCs/>
           <w:sz w:val="22"/>
           <w:szCs w:val="22"/>
         </w:rPr>
-        <w:t>Defendant shall maintain sobriety while on bond, and shall not possess, consume, or purchase alcohol or drugs of abuse.</w:t>
-      </w:r>
-      <w:r>
-        <w:rPr>
-          <w:rFonts w:ascii="Palatino Linotype" w:hAnsi="Palatino Linotype"/>
-          <w:bCs/>
-          <w:color w:val="FF0000"/>
-          <w:sz w:val="20"/>
-          <w:szCs w:val="20"/>
+      </w:pPr>
+      <w:r>
+        <w:rPr>
+          <w:bCs/>
+          <w:sz w:val="22"/>
+          <w:szCs w:val="22"/>
+        </w:rPr>
+        <w:t xml:space="preserve">Defendant shall immediately vacate and permit exclusive possession of the residence located at</w:t>
+      </w:r>
+      <w:r>
+        <w:rPr>
+          <w:bCs/>
+          <w:sz w:val="22"/>
+          <w:szCs w:val="22"/>
+        </w:rPr>
+        <w:t xml:space="preserve"> </w:t>
+      </w:r>
+      <w:proofErr w:type="gramStart"/>
+      <w:r>
+        <w:rPr>
+          <w:b/>
+          <w:bCs/>
+          <w:sz w:val="22"/>
+          <w:szCs w:val="22"/>
+          <w:u w:val="single"/>
         </w:rPr>
         <w:t xml:space="preserve"/>
       </w:r>
       <w:r>
         <w:rPr>
-          <w:rFonts w:ascii="Palatino Linotype" w:hAnsi="Palatino Linotype"/>
-          <w:bCs/>
-          <w:color w:val="FF0000"/>
-          <w:sz w:val="20"/>
-          <w:szCs w:val="20"/>
+          <w:bCs/>
+          <w:sz w:val="22"/>
+          <w:szCs w:val="22"/>
+        </w:rPr>
+        <w:t xml:space="preserve"> </w:t>
+      </w:r>
+      <w:r>
+        <w:rPr>
+          <w:bCs/>
+          <w:sz w:val="22"/>
+          <w:szCs w:val="22"/>
+        </w:rPr>
+        <w:t xml:space="preserve">to</w:t>
+      </w:r>
+      <w:r>
+        <w:rPr>
+          <w:bCs/>
+          <w:sz w:val="22"/>
+          <w:szCs w:val="22"/>
+        </w:rPr>
+        <w:t xml:space="preserve"> </w:t>
+      </w:r>
+      <w:r>
+        <w:rPr>
+          <w:b/>
+          <w:bCs/>
+          <w:sz w:val="22"/>
+          <w:szCs w:val="22"/>
+          <w:u w:val="single"/>
         </w:rPr>
         <w:t xml:space="preserve"/>
+      </w:r>
+      <w:r>
+        <w:rPr>
+          <w:bCs/>
+          <w:sz w:val="22"/>
+          <w:szCs w:val="22"/>
+        </w:rPr>
+        <w:t xml:space="preserve">. </w:t>
+      </w:r>
+      <w:r>
+        <w:rPr>
+          <w:bCs/>
+          <w:sz w:val="22"/>
+          <w:szCs w:val="22"/>
+        </w:rPr>
+        <w:t xml:space="preserve">Defendant shall not interfere with the named person’s right to occupy the residence including, but not limited to cancelling utilities or insurance or interrupting telecommunications (e.g. telephone, internet, or cable) service, mail delivery, or the delivery of any other documents or items.  </w:t>
       </w:r>
     </w:p>
     <w:p>
@@ -1829,35 +1894,63 @@
         <w:pStyle w:val="ListParagraph"/>
         <w:numPr>
           <w:ilvl w:val="0"/>
-          <w:numId w:val="4"/>
+          <w:numId w:val="6"/>
         </w:numPr>
         <w:tabs>
           <w:tab w:val="center" w:pos="4680"/>
         </w:tabs>
         <w:jc w:val="both"/>
         <w:rPr>
-          <w:rFonts w:ascii="Palatino Linotype" w:hAnsi="Palatino Linotype"/>
-          <w:bCs/>
-          <w:sz w:val="20"/>
-          <w:szCs w:val="20"/>
-        </w:rPr>
-      </w:pPr>
-      <w:r>
-        <w:rPr>
           <w:bCs/>
           <w:sz w:val="22"/>
           <w:szCs w:val="22"/>
         </w:rPr>
-        <w:t xml:space="preserve">Defendant shall report to the Specialized Docket Coordinator to complete screening for admission to </w:t>
-      </w:r>
-      <w:r>
-        <w:rPr>
-          <w:rFonts w:ascii="Palatino Linotype" w:hAnsi="Palatino Linotype"/>
-          <w:bCs/>
-          <w:sz w:val="20"/>
-          <w:szCs w:val="20"/>
-        </w:rPr>
-        <w:t xml:space="preserve">OVI Docket.</w:t>
+      </w:pPr>
+      <w:r>
+        <w:rPr>
+          <w:bCs/>
+          <w:sz w:val="22"/>
+          <w:szCs w:val="22"/>
+        </w:rPr>
+        <w:t xml:space="preserve">Defendant shall surrender all keys and garage door openers to the above residence within 24 hours of service of this Order to the arresting </w:t>
+      </w:r>
+      <w:proofErr w:type="gramStart"/>
+      <w:r>
+        <w:rPr>
+          <w:bCs/>
+          <w:sz w:val="22"/>
+          <w:szCs w:val="22"/>
+        </w:rPr>
+        <w:t>agency.</w:t>
+      </w:r>
+      <w:r>
+        <w:rPr>
+          <w:bCs/>
+          <w:color w:val="FF0000"/>
+          <w:sz w:val="22"/>
+          <w:szCs w:val="22"/>
+        </w:rPr>
+        <w:t xml:space="preserve"/>
+      </w:r>
+      <w:r>
+        <w:rPr>
+          <w:rFonts w:ascii="Palatino Linotype" w:hAnsi="Palatino Linotype"/>
+          <w:bCs/>
+          <w:color w:val="FF0000"/>
+          <w:sz w:val="20"/>
+          <w:szCs w:val="20"/>
+        </w:rPr>
+        <w:t xml:space="preserve"/>
+      </w:r>
+      <w:r>
+        <w:rPr>
+          <w:rFonts w:ascii="Palatino Linotype" w:hAnsi="Palatino Linotype"/>
+          <w:bCs/>
+          <w:color w:val="FF0000"/>
+          <w:sz w:val="20"/>
+          <w:szCs w:val="20"/>
+        </w:rPr>
+        <w:t xml:space="preserve"/>
       </w:r>
       <w:r>
         <w:rPr>
@@ -1882,11 +1975,6 @@
     </w:p>
     <w:p>
       <w:pPr>
-        <w:pStyle w:val="ListParagraph"/>
-        <w:numPr>
-          <w:ilvl w:val="0"/>
-          <w:numId w:val="4"/>
-        </w:numPr>
         <w:tabs>
           <w:tab w:val="center" w:pos="4680"/>
         </w:tabs>
@@ -1894,323 +1982,11 @@
         <w:rPr>
           <w:rFonts w:ascii="Palatino Linotype" w:hAnsi="Palatino Linotype"/>
           <w:bCs/>
-          <w:sz w:val="20"/>
-          <w:szCs w:val="20"/>
-        </w:rPr>
-      </w:pPr>
-      <w:r>
-        <w:rPr>
-          <w:bCs/>
-          <w:sz w:val="22"/>
-          <w:szCs w:val="22"/>
-        </w:rPr>
-        <w:t xml:space="preserve">Defendant shall report to the </w:t>
-      </w:r>
-      <w:r>
-        <w:rPr>
-          <w:bCs/>
-          <w:sz w:val="22"/>
-          <w:szCs w:val="22"/>
-        </w:rPr>
-        <w:t>Office of Community Control</w:t>
-      </w:r>
-      <w:r>
-        <w:rPr>
-          <w:bCs/>
-          <w:sz w:val="22"/>
-          <w:szCs w:val="22"/>
-        </w:rPr>
-        <w:t xml:space="preserve"> forthwith</w:t>
-      </w:r>
-      <w:r>
-        <w:rPr>
-          <w:bCs/>
-          <w:sz w:val="22"/>
-          <w:szCs w:val="22"/>
-        </w:rPr>
-        <w:t xml:space="preserve"> for</w:t>
-      </w:r>
-      <w:r>
-        <w:rPr>
-          <w:bCs/>
-          <w:sz w:val="22"/>
-          <w:szCs w:val="22"/>
-        </w:rPr>
-        <w:t xml:space="preserve"> the following monitoring:</w:t>
-      </w:r>
-      <w:r>
-        <w:rPr>
-          <w:bCs/>
-          <w:sz w:val="22"/>
-          <w:szCs w:val="22"/>
-        </w:rPr>
-        <w:t xml:space="preserve"> </w:t>
-      </w:r>
-      <w:r>
-        <w:rPr>
-          <w:rFonts w:ascii="Palatino Linotype" w:hAnsi="Palatino Linotype"/>
-          <w:bCs/>
-          <w:sz w:val="20"/>
-          <w:szCs w:val="20"/>
-        </w:rPr>
-        <w:t xml:space="preserve">GPS Only.</w:t>
-      </w:r>
-      <w:r>
-        <w:rPr>
-          <w:rFonts w:ascii="Palatino Linotype" w:hAnsi="Palatino Linotype"/>
-          <w:bCs/>
           <w:color w:val="FF0000"/>
           <w:sz w:val="20"/>
           <w:szCs w:val="20"/>
         </w:rPr>
-        <w:t xml:space="preserve"/>
-      </w:r>
-      <w:r>
-        <w:rPr>
-          <w:rFonts w:ascii="Palatino Linotype" w:hAnsi="Palatino Linotype"/>
-          <w:bCs/>
-          <w:color w:val="FF0000"/>
-          <w:sz w:val="20"/>
-          <w:szCs w:val="20"/>
-        </w:rPr>
-        <w:t xml:space="preserve"/>
-      </w:r>
-    </w:p>
-    <w:p>
-      <w:pPr>
-        <w:tabs>
-          <w:tab w:val="center" w:pos="4680"/>
-        </w:tabs>
-        <w:jc w:val="both"/>
-        <w:rPr>
-          <w:rFonts w:ascii="Palatino Linotype" w:hAnsi="Palatino Linotype"/>
-          <w:bCs/>
-          <w:color w:val="FF0000"/>
-          <w:sz w:val="20"/>
-          <w:szCs w:val="20"/>
-        </w:rPr>
-      </w:pPr>
-      <w:r>
-        <w:rPr>
-          <w:rFonts w:ascii="Palatino Linotype" w:hAnsi="Palatino Linotype"/>
-          <w:bCs/>
-          <w:color w:val="FF0000"/>
-          <w:sz w:val="20"/>
-          <w:szCs w:val="20"/>
-        </w:rPr>
-        <w:t xml:space="preserve"/>
-      </w:r>
-    </w:p>
-    <w:p>
-      <w:pPr>
-        <w:tabs>
-          <w:tab w:val="center" w:pos="4680"/>
-        </w:tabs>
-        <w:jc w:val="both"/>
-        <w:rPr>
-          <w:rFonts w:ascii="Palatino Linotype" w:hAnsi="Palatino Linotype"/>
-          <w:b/>
-          <w:bCs/>
-          <w:sz w:val="20"/>
-          <w:szCs w:val="20"/>
-          <w:u w:val="single"/>
-        </w:rPr>
-      </w:pPr>
-      <w:r>
-        <w:rPr>
-          <w:rFonts w:ascii="Palatino Linotype" w:hAnsi="Palatino Linotype"/>
-          <w:b/>
-          <w:bCs/>
-          <w:sz w:val="20"/>
-          <w:szCs w:val="20"/>
-          <w:u w:val="single"/>
-        </w:rPr>
-        <w:t>Administrative License Suspension</w:t>
-      </w:r>
-      <w:r>
-        <w:rPr>
-          <w:rFonts w:ascii="Palatino Linotype" w:hAnsi="Palatino Linotype"/>
-          <w:b/>
-          <w:bCs/>
-          <w:sz w:val="20"/>
-          <w:szCs w:val="20"/>
-        </w:rPr>
-        <w:t xml:space="preserve"> </w:t>
-      </w:r>
-    </w:p>
-    <w:p>
-      <w:pPr>
-        <w:tabs>
-          <w:tab w:val="center" w:pos="4680"/>
-        </w:tabs>
-        <w:jc w:val="both"/>
-        <w:rPr>
-          <w:rFonts w:ascii="Palatino Linotype" w:hAnsi="Palatino Linotype"/>
-          <w:bCs/>
-          <w:color w:val="FF0000"/>
-          <w:sz w:val="20"/>
-          <w:szCs w:val="20"/>
-        </w:rPr>
-      </w:pPr>
-      <w:r>
-        <w:rPr>
-          <w:rFonts w:ascii="Palatino Linotype" w:hAnsi="Palatino Linotype"/>
-          <w:bCs/>
-          <w:sz w:val="20"/>
-          <w:szCs w:val="20"/>
-        </w:rPr>
-        <w:t xml:space="preserve">Defendant’s operator’s license is subject to an administrative license suspension.  Defendant requested a stay of the administrative license suspension d</w:t>
-      </w:r>
-      <w:r>
-        <w:rPr>
-          <w:rFonts w:ascii="Palatino Linotype" w:hAnsi="Palatino Linotype"/>
-          <w:bCs/>
-          <w:sz w:val="20"/>
-          <w:szCs w:val="20"/>
-        </w:rPr>
-        <w:t xml:space="preserve">uring the pendency of this case. </w:t>
-      </w:r>
-      <w:r>
-        <w:rPr>
-          <w:rFonts w:ascii="Palatino Linotype" w:hAnsi="Palatino Linotype"/>
-          <w:bCs/>
-          <w:color w:val="FF0000"/>
-          <w:sz w:val="20"/>
-          <w:szCs w:val="20"/>
-        </w:rPr>
-        <w:t xml:space="preserve"/>
-      </w:r>
-      <w:r>
-        <w:rPr>
-          <w:rFonts w:ascii="Palatino Linotype" w:hAnsi="Palatino Linotype"/>
-          <w:bCs/>
-          <w:sz w:val="20"/>
-          <w:szCs w:val="20"/>
-        </w:rPr>
-        <w:t xml:space="preserve">The State did not object to the stay.</w:t>
-      </w:r>
-      <w:r>
-        <w:rPr>
-          <w:rFonts w:ascii="Palatino Linotype" w:hAnsi="Palatino Linotype"/>
-          <w:bCs/>
-          <w:sz w:val="20"/>
-          <w:szCs w:val="20"/>
-        </w:rPr>
-        <w:t xml:space="preserve"> </w:t>
-      </w:r>
-      <w:r>
-        <w:rPr>
-          <w:rFonts w:ascii="Palatino Linotype" w:hAnsi="Palatino Linotype"/>
-          <w:bCs/>
-          <w:color w:val="FF0000"/>
-          <w:sz w:val="20"/>
-          <w:szCs w:val="20"/>
-        </w:rPr>
-        <w:t xml:space="preserve"/>
-      </w:r>
-      <w:r>
-        <w:rPr>
-          <w:rFonts w:ascii="Palatino Linotype" w:hAnsi="Palatino Linotype"/>
-          <w:bCs/>
-          <w:color w:val="FF0000"/>
-          <w:sz w:val="20"/>
-          <w:szCs w:val="20"/>
-        </w:rPr>
-        <w:t xml:space="preserve"/>
-      </w:r>
-      <w:r>
-        <w:rPr>
-          <w:rFonts w:ascii="Palatino Linotype" w:hAnsi="Palatino Linotype"/>
-          <w:bCs/>
-          <w:sz w:val="20"/>
-          <w:szCs w:val="20"/>
-        </w:rPr>
-        <w:t>The Court</w:t>
-      </w:r>
-      <w:r>
-        <w:rPr>
-          <w:rFonts w:ascii="Palatino Linotype" w:hAnsi="Palatino Linotype"/>
-          <w:bCs/>
-          <w:sz w:val="20"/>
-          <w:szCs w:val="20"/>
-        </w:rPr>
-        <w:t xml:space="preserve"> GRANTED</w:t>
-      </w:r>
-      <w:r>
-        <w:rPr>
-          <w:rFonts w:ascii="Palatino Linotype" w:hAnsi="Palatino Linotype"/>
-          <w:bCs/>
-          <w:sz w:val="20"/>
-          <w:szCs w:val="20"/>
-        </w:rPr>
-        <w:t xml:space="preserve"> the administrative license suspension </w:t>
-      </w:r>
-      <w:r>
-        <w:rPr>
-          <w:rFonts w:ascii="Palatino Linotype" w:hAnsi="Palatino Linotype"/>
-          <w:bCs/>
-          <w:sz w:val="20"/>
-          <w:szCs w:val="20"/>
-        </w:rPr>
-        <w:t xml:space="preserve">and the administrative license suspension is STAYED.</w:t>
-      </w:r>
-      <w:r>
-        <w:rPr>
-          <w:rFonts w:ascii="Palatino Linotype" w:hAnsi="Palatino Linotype"/>
-          <w:bCs/>
-          <w:sz w:val="20"/>
-          <w:szCs w:val="20"/>
-        </w:rPr>
-        <w:t xml:space="preserve"> </w:t>
-      </w:r>
-      <w:r>
-        <w:rPr>
-          <w:rFonts w:ascii="Palatino Linotype" w:hAnsi="Palatino Linotype"/>
-          <w:bCs/>
-          <w:color w:val="FF0000"/>
-          <w:sz w:val="20"/>
-          <w:szCs w:val="20"/>
-        </w:rPr>
-        <w:t xml:space="preserve"/>
-      </w:r>
-      <w:r>
-        <w:rPr>
-          <w:rFonts w:ascii="Palatino Linotype" w:hAnsi="Palatino Linotype"/>
-          <w:bCs/>
-          <w:color w:val="FF0000"/>
-          <w:sz w:val="20"/>
-          <w:szCs w:val="20"/>
-        </w:rPr>
-        <w:t xml:space="preserve"/>
-      </w:r>
-      <w:r>
-        <w:rPr>
-          <w:rFonts w:ascii="Palatino Linotype" w:hAnsi="Palatino Linotype"/>
-          <w:bCs/>
-          <w:sz w:val="20"/>
-          <w:szCs w:val="20"/>
-        </w:rPr>
-        <w:t xml:space="preserve"/>
-      </w:r>
-      <w:r>
-        <w:rPr>
-          <w:rFonts w:ascii="Palatino Linotype" w:hAnsi="Palatino Linotype"/>
-          <w:bCs/>
-          <w:sz w:val="20"/>
-          <w:szCs w:val="20"/>
-        </w:rPr>
-        <w:t>.</w:t>
-      </w:r>
-      <w:r>
-        <w:rPr>
-          <w:rFonts w:ascii="Palatino Linotype" w:hAnsi="Palatino Linotype"/>
-          <w:bCs/>
-          <w:color w:val="FF0000"/>
-          <w:sz w:val="20"/>
-          <w:szCs w:val="20"/>
-        </w:rPr>
-        <w:t xml:space="preserve"/>
-      </w:r>
+      </w:pPr>
       <w:r>
         <w:rPr>
           <w:rFonts w:ascii="Palatino Linotype" w:hAnsi="Palatino Linotype"/>
@@ -2596,8 +2372,12 @@
       </w:pPr>
     </w:p>
     <w:sectPr>
-      <w:headerReference w:type="default" r:id="rId7"/>
-      <w:footerReference w:type="default" r:id="rId8"/>
+      <w:headerReference w:type="even" r:id="rId8"/>
+      <w:headerReference w:type="default" r:id="rId9"/>
+      <w:footerReference w:type="even" r:id="rId10"/>
+      <w:footerReference w:type="default" r:id="rId11"/>
+      <w:headerReference w:type="first" r:id="rId12"/>
+      <w:footerReference w:type="first" r:id="rId13"/>
       <w:pgSz w:w="12240" w:h="15840"/>
       <w:pgMar w:top="1440" w:right="1080" w:bottom="1440" w:left="1080" w:header="720" w:footer="720" w:gutter="0"/>
       <w:cols w:space="720"/>
@@ -2629,6 +2409,176 @@
 
 <file path=word/footer1.xml><?xml version="1.0" encoding="utf-8"?>
 <w:ftr xmlns:wpc="http://schemas.microsoft.com/office/word/2010/wordprocessingCanvas" xmlns:cx="http://schemas.microsoft.com/office/drawing/2014/chartex" xmlns:cx1="http://schemas.microsoft.com/office/drawing/2015/9/8/chartex" xmlns:cx2="http://schemas.microsoft.com/office/drawing/2015/10/21/chartex" xmlns:cx3="http://schemas.microsoft.com/office/drawing/2016/5/9/chartex" xmlns:cx4="http://schemas.microsoft.com/office/drawing/2016/5/10/chartex" xmlns:cx5="http://schemas.microsoft.com/office/drawing/2016/5/11/chartex" xmlns:cx6="http://schemas.microsoft.com/office/drawing/2016/5/12/chartex" xmlns:cx7="http://schemas.microsoft.com/office/drawing/2016/5/13/chartex" xmlns:cx8="http://schemas.microsoft.com/office/drawing/2016/5/14/chartex" xmlns:mc="http://schemas.openxmlformats.org/markup-compatibility/2006" xmlns:aink="http://schemas.microsoft.com/office/drawing/2016/ink" xmlns:am3d="http://schemas.microsoft.com/office/drawing/2017/model3d" xmlns:o="urn:schemas-microsoft-com:office:office" xmlns:r="http://schemas.openxmlformats.org/officeDocument/2006/relationships" xmlns:m="http://schemas.openxmlformats.org/officeDocument/2006/math" xmlns:v="urn:schemas-microsoft-com:vml" xmlns:wp14="http://schemas.microsoft.com/office/word/2010/wordprocessingDrawing" xmlns:wp="http://schemas.openxmlformats.org/drawingml/2006/wordprocessingDrawing" xmlns:w10="urn:schemas-microsoft-com:office:word" xmlns:w="http://schemas.openxmlformats.org/wordprocessingml/2006/main" xmlns:w14="http://schemas.microsoft.com/office/word/2010/wordml" xmlns:w15="http://schemas.microsoft.com/office/word/2012/wordml" xmlns:w16cex="http://schemas.microsoft.com/office/word/2018/wordml/cex" xmlns:w16cid="http://schemas.microsoft.com/office/word/2016/wordml/cid" xmlns:w16="http://schemas.microsoft.com/office/word/2018/wordml" xmlns:w16sdtdh="http://schemas.microsoft.com/office/word/2020/wordml/sdtdatahash" xmlns:w16se="http://schemas.microsoft.com/office/word/2015/wordml/symex" xmlns:wpg="http://schemas.microsoft.com/office/word/2010/wordprocessingGroup" xmlns:wpi="http://schemas.microsoft.com/office/word/2010/wordprocessingInk" xmlns:wne="http://schemas.microsoft.com/office/word/2006/wordml" xmlns:wps="http://schemas.microsoft.com/office/word/2010/wordprocessingShape" mc:Ignorable="w14 w15 w16se w16cid w16 w16cex w16sdtdh wp14">
+  <w:p>
+    <w:pPr>
+      <w:pStyle w:val="Footer"/>
+    </w:pPr>
+  </w:p>
+</w:ftr>
+</file>
+
+<file path=word/footer2.xml><?xml version="1.0" encoding="utf-8"?>
+<w:ftr xmlns:wpc="http://schemas.microsoft.com/office/word/2010/wordprocessingCanvas" xmlns:cx="http://schemas.microsoft.com/office/drawing/2014/chartex" xmlns:cx1="http://schemas.microsoft.com/office/drawing/2015/9/8/chartex" xmlns:cx2="http://schemas.microsoft.com/office/drawing/2015/10/21/chartex" xmlns:cx3="http://schemas.microsoft.com/office/drawing/2016/5/9/chartex" xmlns:cx4="http://schemas.microsoft.com/office/drawing/2016/5/10/chartex" xmlns:cx5="http://schemas.microsoft.com/office/drawing/2016/5/11/chartex" xmlns:cx6="http://schemas.microsoft.com/office/drawing/2016/5/12/chartex" xmlns:cx7="http://schemas.microsoft.com/office/drawing/2016/5/13/chartex" xmlns:cx8="http://schemas.microsoft.com/office/drawing/2016/5/14/chartex" xmlns:mc="http://schemas.openxmlformats.org/markup-compatibility/2006" xmlns:aink="http://schemas.microsoft.com/office/drawing/2016/ink" xmlns:am3d="http://schemas.microsoft.com/office/drawing/2017/model3d" xmlns:o="urn:schemas-microsoft-com:office:office" xmlns:r="http://schemas.openxmlformats.org/officeDocument/2006/relationships" xmlns:m="http://schemas.openxmlformats.org/officeDocument/2006/math" xmlns:v="urn:schemas-microsoft-com:vml" xmlns:wp14="http://schemas.microsoft.com/office/word/2010/wordprocessingDrawing" xmlns:wp="http://schemas.openxmlformats.org/drawingml/2006/wordprocessingDrawing" xmlns:w10="urn:schemas-microsoft-com:office:word" xmlns:w="http://schemas.openxmlformats.org/wordprocessingml/2006/main" xmlns:w14="http://schemas.microsoft.com/office/word/2010/wordml" xmlns:w15="http://schemas.microsoft.com/office/word/2012/wordml" xmlns:w16cex="http://schemas.microsoft.com/office/word/2018/wordml/cex" xmlns:w16cid="http://schemas.microsoft.com/office/word/2016/wordml/cid" xmlns:w16="http://schemas.microsoft.com/office/word/2018/wordml" xmlns:w16sdtdh="http://schemas.microsoft.com/office/word/2020/wordml/sdtdatahash" xmlns:w16se="http://schemas.microsoft.com/office/word/2015/wordml/symex" xmlns:wpg="http://schemas.microsoft.com/office/word/2010/wordprocessingGroup" xmlns:wpi="http://schemas.microsoft.com/office/word/2010/wordprocessingInk" xmlns:wne="http://schemas.microsoft.com/office/word/2006/wordml" xmlns:wps="http://schemas.microsoft.com/office/word/2010/wordprocessingShape" mc:Ignorable="w14 w15 w16se w16cid w16 w16cex w16sdtdh wp14">
+  <w:p>
+    <w:pPr>
+      <w:pStyle w:val="Footer"/>
+      <w:jc w:val="right"/>
+    </w:pPr>
+    <w:r>
+      <w:tab/>
+    </w:r>
+    <w:sdt>
+      <w:sdtPr>
+        <w:rPr>
+          <w:rFonts w:ascii="Palatino Linotype" w:hAnsi="Palatino Linotype"/>
+          <w:sz w:val="20"/>
+          <w:szCs w:val="20"/>
+        </w:rPr>
+        <w:id w:val="98381352"/>
+        <w:docPartObj>
+          <w:docPartGallery w:val="Page Numbers (Top of Page)"/>
+          <w:docPartUnique/>
+        </w:docPartObj>
+      </w:sdtPr>
+      <w:sdtEndPr/>
+      <w:sdtContent>
+        <w:r>
+          <w:rPr>
+            <w:rFonts w:ascii="Palatino Linotype" w:hAnsi="Palatino Linotype"/>
+            <w:sz w:val="20"/>
+            <w:szCs w:val="20"/>
+          </w:rPr>
+          <w:t xml:space="preserve">Page </w:t>
+        </w:r>
+        <w:r>
+          <w:rPr>
+            <w:rFonts w:ascii="Palatino Linotype" w:hAnsi="Palatino Linotype"/>
+            <w:b/>
+            <w:bCs/>
+            <w:sz w:val="20"/>
+            <w:szCs w:val="20"/>
+          </w:rPr>
+          <w:fldChar w:fldCharType="begin"/>
+        </w:r>
+        <w:r>
+          <w:rPr>
+            <w:rFonts w:ascii="Palatino Linotype" w:hAnsi="Palatino Linotype"/>
+            <w:b/>
+            <w:bCs/>
+            <w:sz w:val="20"/>
+            <w:szCs w:val="20"/>
+          </w:rPr>
+          <w:instrText xml:space="preserve"> PAGE </w:instrText>
+        </w:r>
+        <w:r>
+          <w:rPr>
+            <w:rFonts w:ascii="Palatino Linotype" w:hAnsi="Palatino Linotype"/>
+            <w:b/>
+            <w:bCs/>
+            <w:sz w:val="20"/>
+            <w:szCs w:val="20"/>
+          </w:rPr>
+          <w:fldChar w:fldCharType="separate"/>
+        </w:r>
+        <w:r>
+          <w:rPr>
+            <w:rFonts w:ascii="Palatino Linotype" w:hAnsi="Palatino Linotype"/>
+            <w:b/>
+            <w:bCs/>
+            <w:noProof/>
+            <w:sz w:val="20"/>
+            <w:szCs w:val="20"/>
+          </w:rPr>
+          <w:t>1</w:t>
+        </w:r>
+        <w:r>
+          <w:rPr>
+            <w:rFonts w:ascii="Palatino Linotype" w:hAnsi="Palatino Linotype"/>
+            <w:b/>
+            <w:bCs/>
+            <w:sz w:val="20"/>
+            <w:szCs w:val="20"/>
+          </w:rPr>
+          <w:fldChar w:fldCharType="end"/>
+        </w:r>
+        <w:r>
+          <w:rPr>
+            <w:rFonts w:ascii="Palatino Linotype" w:hAnsi="Palatino Linotype"/>
+            <w:sz w:val="20"/>
+            <w:szCs w:val="20"/>
+          </w:rPr>
+          <w:t xml:space="preserve"> of </w:t>
+        </w:r>
+        <w:r>
+          <w:rPr>
+            <w:rFonts w:ascii="Palatino Linotype" w:hAnsi="Palatino Linotype"/>
+            <w:b/>
+            <w:bCs/>
+            <w:sz w:val="20"/>
+            <w:szCs w:val="20"/>
+          </w:rPr>
+          <w:fldChar w:fldCharType="begin"/>
+        </w:r>
+        <w:r>
+          <w:rPr>
+            <w:rFonts w:ascii="Palatino Linotype" w:hAnsi="Palatino Linotype"/>
+            <w:b/>
+            <w:bCs/>
+            <w:sz w:val="20"/>
+            <w:szCs w:val="20"/>
+          </w:rPr>
+          <w:instrText xml:space="preserve"> NUMPAGES  </w:instrText>
+        </w:r>
+        <w:r>
+          <w:rPr>
+            <w:rFonts w:ascii="Palatino Linotype" w:hAnsi="Palatino Linotype"/>
+            <w:b/>
+            <w:bCs/>
+            <w:sz w:val="20"/>
+            <w:szCs w:val="20"/>
+          </w:rPr>
+          <w:fldChar w:fldCharType="separate"/>
+        </w:r>
+        <w:r>
+          <w:rPr>
+            <w:rFonts w:ascii="Palatino Linotype" w:hAnsi="Palatino Linotype"/>
+            <w:b/>
+            <w:bCs/>
+            <w:noProof/>
+            <w:sz w:val="20"/>
+            <w:szCs w:val="20"/>
+          </w:rPr>
+          <w:t>3</w:t>
+        </w:r>
+        <w:r>
+          <w:rPr>
+            <w:rFonts w:ascii="Palatino Linotype" w:hAnsi="Palatino Linotype"/>
+            <w:b/>
+            <w:bCs/>
+            <w:sz w:val="20"/>
+            <w:szCs w:val="20"/>
+          </w:rPr>
+          <w:fldChar w:fldCharType="end"/>
+        </w:r>
+      </w:sdtContent>
+    </w:sdt>
+    <w:r>
+      <w:rPr>
+        <w:rFonts w:ascii="Palatino Linotype" w:hAnsi="Palatino Linotype"/>
+        <w:sz w:val="20"/>
+        <w:szCs w:val="20"/>
+      </w:rPr>
+      <w:t xml:space="preserve"> </w:t>
+    </w:r>
+    <w:r>
+      <w:rPr>
+        <w:rFonts w:ascii="Palatino Linotype" w:hAnsi="Palatino Linotype"/>
+        <w:sz w:val="20"/>
+        <w:szCs w:val="20"/>
+      </w:rPr>
+      <w:t xml:space="preserve">Not Guilty Bond Judgment Entry 19CRB01525</w:t>
+    </w:r>
+  </w:p>
   <w:p>
     <w:pPr>
       <w:tabs>
@@ -2650,49 +2600,16 @@
         <w:szCs w:val="20"/>
       </w:rPr>
     </w:pPr>
-    <w:r>
-      <w:rPr>
-        <w:rFonts w:ascii="Palatino Linotype" w:hAnsi="Palatino Linotype"/>
-        <w:sz w:val="20"/>
-        <w:szCs w:val="20"/>
-      </w:rPr>
-      <w:t xml:space="preserve"/>
-    </w:r>
-    <w:r>
-      <w:rPr>
-        <w:rFonts w:ascii="Palatino Linotype" w:hAnsi="Palatino Linotype"/>
-        <w:sz w:val="20"/>
-        <w:szCs w:val="20"/>
-      </w:rPr>
-      <w:t xml:space="preserve">Not Guilty </w:t>
-    </w:r>
-    <w:r>
-      <w:rPr>
-        <w:rFonts w:ascii="Palatino Linotype" w:hAnsi="Palatino Linotype"/>
-        <w:sz w:val="20"/>
-        <w:szCs w:val="20"/>
-      </w:rPr>
-      <w:t>Bond Judgment Entry</w:t>
-    </w:r>
-    <w:r>
-      <w:rPr>
-        <w:rFonts w:ascii="Palatino Linotype" w:hAnsi="Palatino Linotype"/>
-        <w:sz w:val="20"/>
-        <w:szCs w:val="20"/>
-      </w:rPr>
-      <w:t xml:space="preserve"/>
-    </w:r>
-    <w:r>
-      <w:t xml:space="preserve"> </w:t>
-    </w:r>
-    <w:r>
-      <w:rPr>
-        <w:rFonts w:ascii="Palatino Linotype" w:hAnsi="Palatino Linotype"/>
-        <w:sz w:val="20"/>
-        <w:szCs w:val="20"/>
-      </w:rPr>
-      <w:t xml:space="preserve">19CRB01525</w:t>
-    </w:r>
+  </w:p>
+</w:ftr>
+</file>
+
+<file path=word/footer3.xml><?xml version="1.0" encoding="utf-8"?>
+<w:ftr xmlns:wpc="http://schemas.microsoft.com/office/word/2010/wordprocessingCanvas" xmlns:cx="http://schemas.microsoft.com/office/drawing/2014/chartex" xmlns:cx1="http://schemas.microsoft.com/office/drawing/2015/9/8/chartex" xmlns:cx2="http://schemas.microsoft.com/office/drawing/2015/10/21/chartex" xmlns:cx3="http://schemas.microsoft.com/office/drawing/2016/5/9/chartex" xmlns:cx4="http://schemas.microsoft.com/office/drawing/2016/5/10/chartex" xmlns:cx5="http://schemas.microsoft.com/office/drawing/2016/5/11/chartex" xmlns:cx6="http://schemas.microsoft.com/office/drawing/2016/5/12/chartex" xmlns:cx7="http://schemas.microsoft.com/office/drawing/2016/5/13/chartex" xmlns:cx8="http://schemas.microsoft.com/office/drawing/2016/5/14/chartex" xmlns:mc="http://schemas.openxmlformats.org/markup-compatibility/2006" xmlns:aink="http://schemas.microsoft.com/office/drawing/2016/ink" xmlns:am3d="http://schemas.microsoft.com/office/drawing/2017/model3d" xmlns:o="urn:schemas-microsoft-com:office:office" xmlns:r="http://schemas.openxmlformats.org/officeDocument/2006/relationships" xmlns:m="http://schemas.openxmlformats.org/officeDocument/2006/math" xmlns:v="urn:schemas-microsoft-com:vml" xmlns:wp14="http://schemas.microsoft.com/office/word/2010/wordprocessingDrawing" xmlns:wp="http://schemas.openxmlformats.org/drawingml/2006/wordprocessingDrawing" xmlns:w10="urn:schemas-microsoft-com:office:word" xmlns:w="http://schemas.openxmlformats.org/wordprocessingml/2006/main" xmlns:w14="http://schemas.microsoft.com/office/word/2010/wordml" xmlns:w15="http://schemas.microsoft.com/office/word/2012/wordml" xmlns:w16cex="http://schemas.microsoft.com/office/word/2018/wordml/cex" xmlns:w16cid="http://schemas.microsoft.com/office/word/2016/wordml/cid" xmlns:w16="http://schemas.microsoft.com/office/word/2018/wordml" xmlns:w16sdtdh="http://schemas.microsoft.com/office/word/2020/wordml/sdtdatahash" xmlns:w16se="http://schemas.microsoft.com/office/word/2015/wordml/symex" xmlns:wpg="http://schemas.microsoft.com/office/word/2010/wordprocessingGroup" xmlns:wpi="http://schemas.microsoft.com/office/word/2010/wordprocessingInk" xmlns:wne="http://schemas.microsoft.com/office/word/2006/wordml" xmlns:wps="http://schemas.microsoft.com/office/word/2010/wordprocessingShape" mc:Ignorable="w14 w15 w16se w16cid w16 w16cex w16sdtdh wp14">
+  <w:p>
+    <w:pPr>
+      <w:pStyle w:val="Footer"/>
+    </w:pPr>
   </w:p>
 </w:ftr>
 </file>
@@ -2721,6 +2638,16 @@
   <w:p>
     <w:pPr>
       <w:pStyle w:val="Header"/>
+    </w:pPr>
+  </w:p>
+</w:hdr>
+</file>
+
+<file path=word/header2.xml><?xml version="1.0" encoding="utf-8"?>
+<w:hdr xmlns:wpc="http://schemas.microsoft.com/office/word/2010/wordprocessingCanvas" xmlns:cx="http://schemas.microsoft.com/office/drawing/2014/chartex" xmlns:cx1="http://schemas.microsoft.com/office/drawing/2015/9/8/chartex" xmlns:cx2="http://schemas.microsoft.com/office/drawing/2015/10/21/chartex" xmlns:cx3="http://schemas.microsoft.com/office/drawing/2016/5/9/chartex" xmlns:cx4="http://schemas.microsoft.com/office/drawing/2016/5/10/chartex" xmlns:cx5="http://schemas.microsoft.com/office/drawing/2016/5/11/chartex" xmlns:cx6="http://schemas.microsoft.com/office/drawing/2016/5/12/chartex" xmlns:cx7="http://schemas.microsoft.com/office/drawing/2016/5/13/chartex" xmlns:cx8="http://schemas.microsoft.com/office/drawing/2016/5/14/chartex" xmlns:mc="http://schemas.openxmlformats.org/markup-compatibility/2006" xmlns:aink="http://schemas.microsoft.com/office/drawing/2016/ink" xmlns:am3d="http://schemas.microsoft.com/office/drawing/2017/model3d" xmlns:o="urn:schemas-microsoft-com:office:office" xmlns:r="http://schemas.openxmlformats.org/officeDocument/2006/relationships" xmlns:m="http://schemas.openxmlformats.org/officeDocument/2006/math" xmlns:v="urn:schemas-microsoft-com:vml" xmlns:wp14="http://schemas.microsoft.com/office/word/2010/wordprocessingDrawing" xmlns:wp="http://schemas.openxmlformats.org/drawingml/2006/wordprocessingDrawing" xmlns:w10="urn:schemas-microsoft-com:office:word" xmlns:w="http://schemas.openxmlformats.org/wordprocessingml/2006/main" xmlns:w14="http://schemas.microsoft.com/office/word/2010/wordml" xmlns:w15="http://schemas.microsoft.com/office/word/2012/wordml" xmlns:w16cex="http://schemas.microsoft.com/office/word/2018/wordml/cex" xmlns:w16cid="http://schemas.microsoft.com/office/word/2016/wordml/cid" xmlns:w16="http://schemas.microsoft.com/office/word/2018/wordml" xmlns:w16sdtdh="http://schemas.microsoft.com/office/word/2020/wordml/sdtdatahash" xmlns:w16se="http://schemas.microsoft.com/office/word/2015/wordml/symex" xmlns:wpg="http://schemas.microsoft.com/office/word/2010/wordprocessingGroup" xmlns:wpi="http://schemas.microsoft.com/office/word/2010/wordprocessingInk" xmlns:wne="http://schemas.microsoft.com/office/word/2006/wordml" xmlns:wps="http://schemas.microsoft.com/office/word/2010/wordprocessingShape" mc:Ignorable="w14 w15 w16se w16cid w16 w16cex w16sdtdh wp14">
+  <w:p>
+    <w:pPr>
+      <w:pStyle w:val="Header"/>
       <w:jc w:val="center"/>
       <w:rPr>
         <w:b/>
@@ -2736,6 +2663,16 @@
       </w:rPr>
       <w:t>IN THE DELAWARE MUNICIPAL COURT</w:t>
     </w:r>
+  </w:p>
+</w:hdr>
+</file>
+
+<file path=word/header3.xml><?xml version="1.0" encoding="utf-8"?>
+<w:hdr xmlns:wpc="http://schemas.microsoft.com/office/word/2010/wordprocessingCanvas" xmlns:cx="http://schemas.microsoft.com/office/drawing/2014/chartex" xmlns:cx1="http://schemas.microsoft.com/office/drawing/2015/9/8/chartex" xmlns:cx2="http://schemas.microsoft.com/office/drawing/2015/10/21/chartex" xmlns:cx3="http://schemas.microsoft.com/office/drawing/2016/5/9/chartex" xmlns:cx4="http://schemas.microsoft.com/office/drawing/2016/5/10/chartex" xmlns:cx5="http://schemas.microsoft.com/office/drawing/2016/5/11/chartex" xmlns:cx6="http://schemas.microsoft.com/office/drawing/2016/5/12/chartex" xmlns:cx7="http://schemas.microsoft.com/office/drawing/2016/5/13/chartex" xmlns:cx8="http://schemas.microsoft.com/office/drawing/2016/5/14/chartex" xmlns:mc="http://schemas.openxmlformats.org/markup-compatibility/2006" xmlns:aink="http://schemas.microsoft.com/office/drawing/2016/ink" xmlns:am3d="http://schemas.microsoft.com/office/drawing/2017/model3d" xmlns:o="urn:schemas-microsoft-com:office:office" xmlns:r="http://schemas.openxmlformats.org/officeDocument/2006/relationships" xmlns:m="http://schemas.openxmlformats.org/officeDocument/2006/math" xmlns:v="urn:schemas-microsoft-com:vml" xmlns:wp14="http://schemas.microsoft.com/office/word/2010/wordprocessingDrawing" xmlns:wp="http://schemas.openxmlformats.org/drawingml/2006/wordprocessingDrawing" xmlns:w10="urn:schemas-microsoft-com:office:word" xmlns:w="http://schemas.openxmlformats.org/wordprocessingml/2006/main" xmlns:w14="http://schemas.microsoft.com/office/word/2010/wordml" xmlns:w15="http://schemas.microsoft.com/office/word/2012/wordml" xmlns:w16cex="http://schemas.microsoft.com/office/word/2018/wordml/cex" xmlns:w16cid="http://schemas.microsoft.com/office/word/2016/wordml/cid" xmlns:w16="http://schemas.microsoft.com/office/word/2018/wordml" xmlns:w16sdtdh="http://schemas.microsoft.com/office/word/2020/wordml/sdtdatahash" xmlns:w16se="http://schemas.microsoft.com/office/word/2015/wordml/symex" xmlns:wpg="http://schemas.microsoft.com/office/word/2010/wordprocessingGroup" xmlns:wpi="http://schemas.microsoft.com/office/word/2010/wordprocessingInk" xmlns:wne="http://schemas.microsoft.com/office/word/2006/wordml" xmlns:wps="http://schemas.microsoft.com/office/word/2010/wordprocessingShape" mc:Ignorable="w14 w15 w16se w16cid w16 w16cex w16sdtdh wp14">
+  <w:p>
+    <w:pPr>
+      <w:pStyle w:val="Header"/>
+    </w:pPr>
   </w:p>
 </w:hdr>
 </file>
@@ -4433,4 +4370,16 @@
   <a:objectDefaults/>
   <a:extraClrSchemeLst/>
 </a:theme>
+</file>
+
+<file path=customXml/item1.xml><?xml version="1.0" encoding="utf-8"?>
+<b:Sources xmlns:b="http://schemas.openxmlformats.org/officeDocument/2006/bibliography" xmlns="http://schemas.openxmlformats.org/officeDocument/2006/bibliography" SelectedStyle="\APA.XSL" StyleName="APA"/>
+</file>
+
+<file path=customXml/itemProps1.xml><?xml version="1.0" encoding="utf-8"?>
+<ds:datastoreItem xmlns:ds="http://schemas.openxmlformats.org/officeDocument/2006/customXml" ds:itemID="{86C15FD6-7D13-456D-BAD0-55B93B5DB85A}">
+  <ds:schemaRefs>
+    <ds:schemaRef ds:uri="http://schemas.openxmlformats.org/officeDocument/2006/bibliography"/>
+  </ds:schemaRefs>
+</ds:datastoreItem>
 </file>
</xml_diff>